<commit_message>
Expanded reflektion, added gifs / pictures / videos
</commit_message>
<xml_diff>
--- a/READMEs/README.docx
+++ b/READMEs/README.docx
@@ -2,7 +2,7 @@
 <file path=word/document.xml><?xml version="1.0" encoding="utf-8"?>
 <w:document xmlns:w="http://schemas.openxmlformats.org/wordprocessingml/2006/main" xmlns:m="http://schemas.openxmlformats.org/officeDocument/2006/math" xmlns:r="http://schemas.openxmlformats.org/officeDocument/2006/relationships" xmlns:o="urn:schemas-microsoft-com:office:office" xmlns:v="urn:schemas-microsoft-com:vml" xmlns:w10="urn:schemas-microsoft-com:office:word" xmlns:a="http://schemas.openxmlformats.org/drawingml/2006/main" xmlns:pic="http://schemas.openxmlformats.org/drawingml/2006/picture" xmlns:wp="http://schemas.openxmlformats.org/drawingml/2006/wordprocessingDrawing">
   <w:body>
-    <w:bookmarkStart w:id="43" w:name="p5---tür-der-fetten-dame"/>
+    <w:bookmarkStart w:id="52" w:name="p5---tür-der-fetten-dame"/>
     <w:p>
       <w:pPr>
         <w:pStyle w:val="Heading1"/>
@@ -31,7 +31,7 @@
         <w:t xml:space="preserve">Dies ist eine Projektausarbeitung zum Bauen einer Sprachgesteuerten, automatischen Tür.</w:t>
       </w:r>
     </w:p>
-    <w:bookmarkStart w:id="37" w:name="vorwort"/>
+    <w:bookmarkStart w:id="21" w:name="vorwort"/>
     <w:p>
       <w:pPr>
         <w:pStyle w:val="Heading2"/>
@@ -45,7 +45,7 @@
         <w:pStyle w:val="FirstParagraph"/>
       </w:pPr>
       <w:r>
-        <w:t xml:space="preserve">Diese Dokument enthält in jeder Form Dokumentation &amp; Reflexion</w:t>
+        <w:t xml:space="preserve">Dieses Dokument enthält in jeder Form Dokumentation &amp; Reflexion</w:t>
       </w:r>
       <w:r>
         <w:t xml:space="preserve"> </w:t>
@@ -53,15 +53,15 @@
       <w:r>
         <w:t xml:space="preserve">Sie ist in verschiedenen Versionen erhältlich:</w:t>
       </w:r>
-      <w:r>
-        <w:t xml:space="preserve"> </w:t>
-      </w:r>
-      <w:r>
-        <w:t xml:space="preserve">-</w:t>
-      </w:r>
-      <w:r>
-        <w:t xml:space="preserve"> </w:t>
-      </w:r>
+    </w:p>
+    <w:p>
+      <w:pPr>
+        <w:numPr>
+          <w:ilvl w:val="0"/>
+          <w:numId w:val="1001"/>
+        </w:numPr>
+        <w:pStyle w:val="Compact"/>
+      </w:pPr>
       <w:hyperlink r:id="rId20">
         <w:r>
           <w:rPr>
@@ -74,63 +74,15 @@
         <w:t xml:space="preserve"> </w:t>
       </w:r>
       <w:r>
-        <w:t xml:space="preserve">Dies ist die empfohlene Variante, der Code ist dort Zugänglich, dieses Dokument ist auf der Seite direkt sichtbar, hat ein Inhaltsverzeichnis und die Links funktionieren. (Eine Mathematische Funktion wird dort evtl. nicht korrekt dargestellt.)</w:t>
-      </w:r>
-    </w:p>
-    <w:p>
-      <w:pPr>
-        <w:pStyle w:val="BodyText"/>
-      </w:pPr>
-      <w:r>
-        <w:t xml:space="preserve">Von den folgenden Version rate ich ab aufgrund vielen mangelnden Funktionen:</w:t>
-      </w:r>
-      <w:r>
-        <w:t xml:space="preserve"> </w:t>
-      </w:r>
-      <w:r>
-        <w:t xml:space="preserve">1. Papier</w:t>
-      </w:r>
-      <w:r>
-        <w:t xml:space="preserve"> </w:t>
-      </w:r>
-      <w:r>
-        <w:t xml:space="preserve">- Keine Links</w:t>
-      </w:r>
-      <w:r>
-        <w:t xml:space="preserve"> </w:t>
-      </w:r>
-      <w:r>
-        <w:t xml:space="preserve">- Kein Inhaltsverzeichnis</w:t>
-      </w:r>
-      <w:r>
-        <w:t xml:space="preserve"> </w:t>
-      </w:r>
-      <w:r>
-        <w:t xml:space="preserve">- Fehlerhafte Codeblöcke</w:t>
-      </w:r>
-      <w:r>
-        <w:t xml:space="preserve"> </w:t>
-      </w:r>
-      <w:r>
-        <w:t xml:space="preserve">- Fehlerhafte Formatierung</w:t>
-      </w:r>
-      <w:r>
-        <w:t xml:space="preserve"> </w:t>
-      </w:r>
-      <w:r>
-        <w:t xml:space="preserve">Diese Version wird als Abgabe in einer Mappe vorliegen.</w:t>
-      </w:r>
-    </w:p>
-    <w:p>
-      <w:pPr>
-        <w:numPr>
-          <w:ilvl w:val="0"/>
-          <w:numId w:val="1001"/>
-        </w:numPr>
-        <w:pStyle w:val="Compact"/>
-      </w:pPr>
-      <w:r>
-        <w:t xml:space="preserve">README.html</w:t>
+        <w:t xml:space="preserve">Dies ist die empfohlene Variante, der Code ist dort zugänglich, dieses Dokument ist auf der Seite direkt sichtbar, hat ein Inhaltsverzeichnis und die Links funktionieren. (Eine Mathematische Funktion wird dort evtl. nicht korrekt dargestellt.)</w:t>
+      </w:r>
+    </w:p>
+    <w:p>
+      <w:pPr>
+        <w:pStyle w:val="FirstParagraph"/>
+      </w:pPr>
+      <w:r>
+        <w:t xml:space="preserve">Von den folgenden Versionen rate ich ab aufgrund vielen mangelnden Funktionen:</w:t>
       </w:r>
     </w:p>
     <w:p>
@@ -142,25 +94,7 @@
         <w:pStyle w:val="Compact"/>
       </w:pPr>
       <w:r>
-        <w:t xml:space="preserve">Einige Fehlerhafte Links</w:t>
-      </w:r>
-    </w:p>
-    <w:p>
-      <w:pPr>
-        <w:numPr>
-          <w:ilvl w:val="0"/>
-          <w:numId w:val="1002"/>
-        </w:numPr>
-        <w:pStyle w:val="Compact"/>
-      </w:pPr>
-      <w:r>
-        <w:t xml:space="preserve">Kein Inhaltsverzeichnis (bei falscher Software)</w:t>
-      </w:r>
-      <w:r>
-        <w:t xml:space="preserve"> </w:t>
-      </w:r>
-      <w:r>
-        <w:t xml:space="preserve">Diese Datei liegt im abgegeben Zip-Archiv/READMEs vor.</w:t>
+        <w:t xml:space="preserve">Papier</w:t>
       </w:r>
     </w:p>
     <w:p>
@@ -172,7 +106,49 @@
         <w:pStyle w:val="Compact"/>
       </w:pPr>
       <w:r>
-        <w:t xml:space="preserve">README.docx</w:t>
+        <w:t xml:space="preserve">Keine Links</w:t>
+      </w:r>
+    </w:p>
+    <w:p>
+      <w:pPr>
+        <w:numPr>
+          <w:ilvl w:val="0"/>
+          <w:numId w:val="1003"/>
+        </w:numPr>
+        <w:pStyle w:val="Compact"/>
+      </w:pPr>
+      <w:r>
+        <w:t xml:space="preserve">Kein Inhaltsverzeichnis</w:t>
+      </w:r>
+    </w:p>
+    <w:p>
+      <w:pPr>
+        <w:numPr>
+          <w:ilvl w:val="0"/>
+          <w:numId w:val="1003"/>
+        </w:numPr>
+        <w:pStyle w:val="Compact"/>
+      </w:pPr>
+      <w:r>
+        <w:t xml:space="preserve">Fehlerhafte Codeblöcke</w:t>
+      </w:r>
+    </w:p>
+    <w:p>
+      <w:pPr>
+        <w:numPr>
+          <w:ilvl w:val="0"/>
+          <w:numId w:val="1003"/>
+        </w:numPr>
+        <w:pStyle w:val="Compact"/>
+      </w:pPr>
+      <w:r>
+        <w:t xml:space="preserve">Fehlerhafte Formatierung</w:t>
+      </w:r>
+      <w:r>
+        <w:t xml:space="preserve"> </w:t>
+      </w:r>
+      <w:r>
+        <w:t xml:space="preserve">Diese Version wird als Abgabe in einer Mappe vorliegen.</w:t>
       </w:r>
     </w:p>
     <w:p>
@@ -184,49 +160,7 @@
         <w:pStyle w:val="Compact"/>
       </w:pPr>
       <w:r>
-        <w:t xml:space="preserve">Benötigt Software</w:t>
-      </w:r>
-    </w:p>
-    <w:p>
-      <w:pPr>
-        <w:numPr>
-          <w:ilvl w:val="0"/>
-          <w:numId w:val="1004"/>
-        </w:numPr>
-        <w:pStyle w:val="Compact"/>
-      </w:pPr>
-      <w:r>
-        <w:t xml:space="preserve">Fehlerhafte Formatierung</w:t>
-      </w:r>
-    </w:p>
-    <w:p>
-      <w:pPr>
-        <w:numPr>
-          <w:ilvl w:val="0"/>
-          <w:numId w:val="1004"/>
-        </w:numPr>
-        <w:pStyle w:val="Compact"/>
-      </w:pPr>
-      <w:r>
-        <w:t xml:space="preserve">Kein Inhaltsverzeichnis</w:t>
-      </w:r>
-    </w:p>
-    <w:p>
-      <w:pPr>
-        <w:numPr>
-          <w:ilvl w:val="0"/>
-          <w:numId w:val="1004"/>
-        </w:numPr>
-        <w:pStyle w:val="Compact"/>
-      </w:pPr>
-      <w:r>
-        <w:t xml:space="preserve">Fehlerhafte Codeblöcke</w:t>
-      </w:r>
-      <w:r>
-        <w:t xml:space="preserve"> </w:t>
-      </w:r>
-      <w:r>
-        <w:t xml:space="preserve">Diese Datei liegt im abgegebenen Zip-Archiv/READMEs vor.</w:t>
+        <w:t xml:space="preserve">README.html</w:t>
       </w:r>
     </w:p>
     <w:p>
@@ -238,7 +172,25 @@
         <w:pStyle w:val="Compact"/>
       </w:pPr>
       <w:r>
-        <w:t xml:space="preserve">README.pdf</w:t>
+        <w:t xml:space="preserve">Einige Fehlerhafte Links</w:t>
+      </w:r>
+    </w:p>
+    <w:p>
+      <w:pPr>
+        <w:numPr>
+          <w:ilvl w:val="0"/>
+          <w:numId w:val="1005"/>
+        </w:numPr>
+        <w:pStyle w:val="Compact"/>
+      </w:pPr>
+      <w:r>
+        <w:t xml:space="preserve">Kein Inhaltsverzeichnis (bei falscher Software)</w:t>
+      </w:r>
+      <w:r>
+        <w:t xml:space="preserve"> </w:t>
+      </w:r>
+      <w:r>
+        <w:t xml:space="preserve">Diese Datei liegt im abgegeben Zip-Archiv/READMEs vor.</w:t>
       </w:r>
     </w:p>
     <w:p>
@@ -250,140 +202,7 @@
         <w:pStyle w:val="Compact"/>
       </w:pPr>
       <w:r>
-        <w:t xml:space="preserve">Keine Links</w:t>
-      </w:r>
-    </w:p>
-    <w:p>
-      <w:pPr>
-        <w:numPr>
-          <w:ilvl w:val="0"/>
-          <w:numId w:val="1006"/>
-        </w:numPr>
-        <w:pStyle w:val="Compact"/>
-      </w:pPr>
-      <w:r>
-        <w:t xml:space="preserve">Kein Inhaltsverzeichnis</w:t>
-      </w:r>
-    </w:p>
-    <w:p>
-      <w:pPr>
-        <w:numPr>
-          <w:ilvl w:val="0"/>
-          <w:numId w:val="1006"/>
-        </w:numPr>
-        <w:pStyle w:val="Compact"/>
-      </w:pPr>
-      <w:r>
-        <w:t xml:space="preserve">Fehlerhafte Codeblöcke</w:t>
-      </w:r>
-    </w:p>
-    <w:p>
-      <w:pPr>
-        <w:numPr>
-          <w:ilvl w:val="0"/>
-          <w:numId w:val="1006"/>
-        </w:numPr>
-        <w:pStyle w:val="Compact"/>
-      </w:pPr>
-      <w:r>
-        <w:t xml:space="preserve">Fehlerhafte Formatierung</w:t>
-      </w:r>
-      <w:r>
-        <w:t xml:space="preserve"> </w:t>
-      </w:r>
-      <w:r>
-        <w:t xml:space="preserve">Diese Datei liegt im abgegebenen Zip-Archiv/READMEs vor.</w:t>
-      </w:r>
-    </w:p>
-    <w:p>
-      <w:pPr>
-        <w:pStyle w:val="FirstParagraph"/>
-      </w:pPr>
-      <w:r>
-        <w:t xml:space="preserve">Die Dokumentation / Reflexion ist aufgeteilt in fünf Kategorien welche zuerst alle Dokumentiert werden (Status zur Abgabe) und später Reflektiert werden (Verlauf der Bearbeitung).</w:t>
-      </w:r>
-      <w:r>
-        <w:t xml:space="preserve"> </w:t>
-      </w:r>
-      <w:r>
-        <w:t xml:space="preserve">## Dokumentation der Arbeitspakete</w:t>
-      </w:r>
-    </w:p>
-    <w:bookmarkStart w:id="21" w:name="material-beschaffung"/>
-    <w:p>
-      <w:pPr>
-        <w:pStyle w:val="Heading3"/>
-      </w:pPr>
-      <w:r>
-        <w:t xml:space="preserve">Material Beschaffung</w:t>
-      </w:r>
-    </w:p>
-    <w:bookmarkEnd w:id="21"/>
-    <w:bookmarkStart w:id="22" w:name="öffnungsmechanismus"/>
-    <w:p>
-      <w:pPr>
-        <w:pStyle w:val="Heading3"/>
-      </w:pPr>
-      <w:r>
-        <w:t xml:space="preserve">Öffnungsmechanismus</w:t>
-      </w:r>
-    </w:p>
-    <w:bookmarkEnd w:id="22"/>
-    <w:bookmarkStart w:id="35" w:name="software-hardware"/>
-    <w:p>
-      <w:pPr>
-        <w:pStyle w:val="Heading3"/>
-      </w:pPr>
-      <w:r>
-        <w:t xml:space="preserve">Software / Hardware</w:t>
-      </w:r>
-    </w:p>
-    <w:p>
-      <w:pPr>
-        <w:pStyle w:val="FirstParagraph"/>
-      </w:pPr>
-      <w:r>
-        <w:t xml:space="preserve">Die technische Umsetzung der Tür erfolgt mit zwei Geräten, einem Host (Laptop) und einem Client (Mikrocontroller / esp8266).</w:t>
-      </w:r>
-      <w:r>
-        <w:t xml:space="preserve"> </w:t>
-      </w:r>
-      <w:r>
-        <w:t xml:space="preserve">Der Host startet das Programm und dies nimmt auf was gesagt wird, wenn es das gesuchte Wort erkennt, wird der Client über das USB Kable benachrichtigt.</w:t>
-      </w:r>
-      <w:r>
-        <w:t xml:space="preserve"> </w:t>
-      </w:r>
-      <w:r>
-        <w:t xml:space="preserve">Der Client durchsucht dann die empfangene Nachricht nach der Servo Konfiguration und stellt den Servo ein.</w:t>
-      </w:r>
-    </w:p>
-    <w:bookmarkStart w:id="24" w:name="vorwort---codeblöcke"/>
-    <w:p>
-      <w:pPr>
-        <w:pStyle w:val="Heading4"/>
-      </w:pPr>
-      <w:r>
-        <w:t xml:space="preserve">Vorwort - Codeblöcke</w:t>
-      </w:r>
-    </w:p>
-    <w:p>
-      <w:pPr>
-        <w:pStyle w:val="FirstParagraph"/>
-      </w:pPr>
-      <w:r>
-        <w:rPr>
-          <w:iCs/>
-          <w:i/>
-        </w:rPr>
-        <w:t xml:space="preserve">Die Codeblöcke der Dokumentation sind keine vollständige Repräsentation der fertigen Applikation sondern dienen als der Erklärung dieser.</w:t>
-      </w:r>
-    </w:p>
-    <w:p>
-      <w:r>
-        <w:pict>
-          <v:rect style="width:0;height:1.5pt" o:hralign="center" o:hrstd="t" o:hr="t"/>
-        </w:pict>
+        <w:t xml:space="preserve">README.docx</w:t>
       </w:r>
     </w:p>
     <w:p>
@@ -395,52 +214,8 @@
         <w:pStyle w:val="Compact"/>
       </w:pPr>
       <w:r>
-        <w:t xml:space="preserve">Im folgendem Text wird des öfteren</w:t>
-      </w:r>
-      <w:r>
-        <w:t xml:space="preserve"> </w:t>
-      </w:r>
-      <w:r>
-        <w:rPr>
-          <w:rStyle w:val="VerbatimChar"/>
-        </w:rPr>
-        <w:t xml:space="preserve">in-Zeilen-Code</w:t>
-      </w:r>
-      <w:r>
-        <w:t xml:space="preserve"> </w:t>
-      </w:r>
-      <w:r>
-        <w:t xml:space="preserve">referiert (Dieser ist in den Blöcken wiederzufinden).</w:t>
-      </w:r>
-    </w:p>
-    <w:p>
-      <w:pPr>
-        <w:numPr>
-          <w:ilvl w:val="0"/>
-          <w:numId w:val="1007"/>
-        </w:numPr>
-        <w:pStyle w:val="Heading5"/>
-      </w:pPr>
-      <w:bookmarkStart w:id="23" w:name="Xc46ff4e5fd63da56abea3fd02889f34c8e347e1"/>
-      <w:r>
-        <w:t xml:space="preserve">Funktionen:</w:t>
-      </w:r>
-      <w:r>
-        <w:t xml:space="preserve"> </w:t>
-      </w:r>
-      <w:r>
-        <w:rPr>
-          <w:rStyle w:val="VerbatimChar"/>
-        </w:rPr>
-        <w:t xml:space="preserve">Funktions-Namen()</w:t>
-      </w:r>
-      <w:r>
-        <w:t xml:space="preserve"> </w:t>
-      </w:r>
-      <w:r>
-        <w:t xml:space="preserve">in Überschriften</w:t>
-      </w:r>
-      <w:bookmarkEnd w:id="23"/>
+        <w:t xml:space="preserve">Benötigt Software</w:t>
+      </w:r>
     </w:p>
     <w:p>
       <w:pPr>
@@ -451,59 +226,37 @@
         <w:pStyle w:val="Compact"/>
       </w:pPr>
       <w:r>
-        <w:t xml:space="preserve">Codeblöcke mit einer Generellen Beschreibung darüber:</w:t>
-      </w:r>
-    </w:p>
-    <w:p>
-      <w:pPr>
-        <w:pStyle w:val="FirstParagraph"/>
-      </w:pPr>
-      <w:r>
-        <w:t xml:space="preserve">Dieser Codeblock dient als Beispiel zur Veranschaulichung der Formatierung.</w:t>
-      </w:r>
-    </w:p>
-    <w:p>
-      <w:pPr>
-        <w:pStyle w:val="SourceCode"/>
-      </w:pPr>
-      <w:r>
-        <w:rPr>
-          <w:rStyle w:val="CommentTok"/>
-        </w:rPr>
-        <w:t xml:space="preserve"># von Datei-Namen: Funktions-Namen(), Conditional-Statement</w:t>
-      </w:r>
-      <w:r>
-        <w:br/>
-      </w:r>
-      <w:r>
-        <w:rPr>
-          <w:rStyle w:val="BuiltInTok"/>
-        </w:rPr>
-        <w:t xml:space="preserve">print</w:t>
-      </w:r>
-      <w:r>
-        <w:rPr>
-          <w:rStyle w:val="NormalTok"/>
-        </w:rPr>
-        <w:t xml:space="preserve">(</w:t>
-      </w:r>
-      <w:r>
-        <w:rPr>
-          <w:rStyle w:val="StringTok"/>
-        </w:rPr>
-        <w:t xml:space="preserve">"Ein Code Beispiel"</w:t>
-      </w:r>
-      <w:r>
-        <w:rPr>
-          <w:rStyle w:val="NormalTok"/>
-        </w:rPr>
-        <w:t xml:space="preserve">) </w:t>
-      </w:r>
-      <w:r>
-        <w:rPr>
-          <w:rStyle w:val="CommentTok"/>
-        </w:rPr>
-        <w:t xml:space="preserve"># Mit Kommentar</w:t>
+        <w:t xml:space="preserve">Fehlerhafte Formatierung</w:t>
+      </w:r>
+    </w:p>
+    <w:p>
+      <w:pPr>
+        <w:numPr>
+          <w:ilvl w:val="0"/>
+          <w:numId w:val="1007"/>
+        </w:numPr>
+        <w:pStyle w:val="Compact"/>
+      </w:pPr>
+      <w:r>
+        <w:t xml:space="preserve">Kein Inhaltsverzeichnis</w:t>
+      </w:r>
+    </w:p>
+    <w:p>
+      <w:pPr>
+        <w:numPr>
+          <w:ilvl w:val="0"/>
+          <w:numId w:val="1007"/>
+        </w:numPr>
+        <w:pStyle w:val="Compact"/>
+      </w:pPr>
+      <w:r>
+        <w:t xml:space="preserve">Fehlerhafte Codeblöcke</w:t>
+      </w:r>
+      <w:r>
+        <w:t xml:space="preserve"> </w:t>
+      </w:r>
+      <w:r>
+        <w:t xml:space="preserve">Diese Datei liegt im abgegebenen Zip-Archiv/READMEs vor.</w:t>
       </w:r>
     </w:p>
     <w:p>
@@ -515,6 +268,275 @@
         <w:pStyle w:val="Compact"/>
       </w:pPr>
       <w:r>
+        <w:t xml:space="preserve">README.pdf</w:t>
+      </w:r>
+    </w:p>
+    <w:p>
+      <w:pPr>
+        <w:numPr>
+          <w:ilvl w:val="0"/>
+          <w:numId w:val="1009"/>
+        </w:numPr>
+        <w:pStyle w:val="Compact"/>
+      </w:pPr>
+      <w:r>
+        <w:t xml:space="preserve">Keine Links</w:t>
+      </w:r>
+    </w:p>
+    <w:p>
+      <w:pPr>
+        <w:numPr>
+          <w:ilvl w:val="0"/>
+          <w:numId w:val="1009"/>
+        </w:numPr>
+        <w:pStyle w:val="Compact"/>
+      </w:pPr>
+      <w:r>
+        <w:t xml:space="preserve">Fehlerhafte Codeblöcke</w:t>
+      </w:r>
+    </w:p>
+    <w:p>
+      <w:pPr>
+        <w:numPr>
+          <w:ilvl w:val="0"/>
+          <w:numId w:val="1009"/>
+        </w:numPr>
+        <w:pStyle w:val="Compact"/>
+      </w:pPr>
+      <w:r>
+        <w:t xml:space="preserve">Fehlerhafte Formatierung</w:t>
+      </w:r>
+      <w:r>
+        <w:t xml:space="preserve"> </w:t>
+      </w:r>
+      <w:r>
+        <w:t xml:space="preserve">Diese Datei liegt im abgegebenen Zip-Archiv/READMEs vor.</w:t>
+      </w:r>
+    </w:p>
+    <w:p>
+      <w:pPr>
+        <w:pStyle w:val="FirstParagraph"/>
+      </w:pPr>
+      <w:r>
+        <w:t xml:space="preserve">Die Dokumentation / Reflexion ist aufgeteilt in fünf Kategorien, welche zuerst alle Dokumentiert werden (Status zur Abgabe) und später reflektiert werden (Verlauf der Bearbeitung).</w:t>
+      </w:r>
+    </w:p>
+    <w:bookmarkEnd w:id="21"/>
+    <w:bookmarkStart w:id="38" w:name="dokumentation-der-arbeitspakete"/>
+    <w:p>
+      <w:pPr>
+        <w:pStyle w:val="Heading2"/>
+      </w:pPr>
+      <w:r>
+        <w:t xml:space="preserve">Dokumentation der Arbeitspakete</w:t>
+      </w:r>
+    </w:p>
+    <w:bookmarkStart w:id="22" w:name="material-beschaffung"/>
+    <w:p>
+      <w:pPr>
+        <w:pStyle w:val="Heading3"/>
+      </w:pPr>
+      <w:r>
+        <w:t xml:space="preserve">Material Beschaffung</w:t>
+      </w:r>
+    </w:p>
+    <w:bookmarkEnd w:id="22"/>
+    <w:bookmarkStart w:id="23" w:name="öffnungsmechanismus"/>
+    <w:p>
+      <w:pPr>
+        <w:pStyle w:val="Heading3"/>
+      </w:pPr>
+      <w:r>
+        <w:t xml:space="preserve">Öffnungsmechanismus</w:t>
+      </w:r>
+    </w:p>
+    <w:bookmarkEnd w:id="23"/>
+    <w:bookmarkStart w:id="36" w:name="software-hardware"/>
+    <w:p>
+      <w:pPr>
+        <w:pStyle w:val="Heading3"/>
+      </w:pPr>
+      <w:r>
+        <w:t xml:space="preserve">Software / Hardware</w:t>
+      </w:r>
+    </w:p>
+    <w:p>
+      <w:pPr>
+        <w:pStyle w:val="FirstParagraph"/>
+      </w:pPr>
+      <w:r>
+        <w:t xml:space="preserve">Die technische Umsetzung der Tür erfolgt mit zwei Geräten, einem Host (Laptop) und einem Client (Mikrocontroller / esp8266).</w:t>
+      </w:r>
+      <w:r>
+        <w:t xml:space="preserve"> </w:t>
+      </w:r>
+      <w:r>
+        <w:t xml:space="preserve">Der Host startet das Programm und dies nimmt auf was gesagt wird, wenn es das gesuchte Wort erkennt, wird der Client über das USB Kable benachrichtigt.</w:t>
+      </w:r>
+      <w:r>
+        <w:t xml:space="preserve"> </w:t>
+      </w:r>
+      <w:r>
+        <w:t xml:space="preserve">Der Client durchsucht dann die empfangene Nachricht nach der Servo Konfiguration und stellt den Servo ein.</w:t>
+      </w:r>
+    </w:p>
+    <w:bookmarkStart w:id="25" w:name="vorwort---codeblöcke"/>
+    <w:p>
+      <w:pPr>
+        <w:pStyle w:val="Heading4"/>
+      </w:pPr>
+      <w:r>
+        <w:t xml:space="preserve">Vorwort - Codeblöcke</w:t>
+      </w:r>
+    </w:p>
+    <w:p>
+      <w:pPr>
+        <w:pStyle w:val="FirstParagraph"/>
+      </w:pPr>
+      <w:r>
+        <w:rPr>
+          <w:iCs/>
+          <w:i/>
+        </w:rPr>
+        <w:t xml:space="preserve">Die Codeblöcke der Dokumentation sind keine vollständige Repräsentation der fertigen Applikation, sondern dienen als der Erklärung dieser.</w:t>
+      </w:r>
+    </w:p>
+    <w:p>
+      <w:r>
+        <w:pict>
+          <v:rect style="width:0;height:1.5pt" o:hralign="center" o:hrstd="t" o:hr="t"/>
+        </w:pict>
+      </w:r>
+    </w:p>
+    <w:p>
+      <w:pPr>
+        <w:numPr>
+          <w:ilvl w:val="0"/>
+          <w:numId w:val="1010"/>
+        </w:numPr>
+        <w:pStyle w:val="Compact"/>
+      </w:pPr>
+      <w:r>
+        <w:t xml:space="preserve">Im folgenden Text wird des Öfteren</w:t>
+      </w:r>
+      <w:r>
+        <w:t xml:space="preserve"> </w:t>
+      </w:r>
+      <w:r>
+        <w:rPr>
+          <w:rStyle w:val="VerbatimChar"/>
+        </w:rPr>
+        <w:t xml:space="preserve">in-Zeilen-Code</w:t>
+      </w:r>
+      <w:r>
+        <w:t xml:space="preserve"> </w:t>
+      </w:r>
+      <w:r>
+        <w:t xml:space="preserve">referiert (Dieser ist in den Blöcken wiederzufinden).</w:t>
+      </w:r>
+    </w:p>
+    <w:p>
+      <w:pPr>
+        <w:numPr>
+          <w:ilvl w:val="0"/>
+          <w:numId w:val="1010"/>
+        </w:numPr>
+        <w:pStyle w:val="Heading5"/>
+      </w:pPr>
+      <w:bookmarkStart w:id="24" w:name="Xc46ff4e5fd63da56abea3fd02889f34c8e347e1"/>
+      <w:r>
+        <w:t xml:space="preserve">Funktionen:</w:t>
+      </w:r>
+      <w:r>
+        <w:t xml:space="preserve"> </w:t>
+      </w:r>
+      <w:r>
+        <w:rPr>
+          <w:rStyle w:val="VerbatimChar"/>
+        </w:rPr>
+        <w:t xml:space="preserve">Funktions-Namen()</w:t>
+      </w:r>
+      <w:r>
+        <w:t xml:space="preserve"> </w:t>
+      </w:r>
+      <w:r>
+        <w:t xml:space="preserve">in Überschriften</w:t>
+      </w:r>
+      <w:bookmarkEnd w:id="24"/>
+    </w:p>
+    <w:p>
+      <w:pPr>
+        <w:numPr>
+          <w:ilvl w:val="0"/>
+          <w:numId w:val="1010"/>
+        </w:numPr>
+        <w:pStyle w:val="Compact"/>
+      </w:pPr>
+      <w:r>
+        <w:t xml:space="preserve">Codeblöcke mit einer Generellen Beschreibung darüber:</w:t>
+      </w:r>
+    </w:p>
+    <w:p>
+      <w:pPr>
+        <w:pStyle w:val="FirstParagraph"/>
+      </w:pPr>
+      <w:r>
+        <w:t xml:space="preserve">Dieser Codeblock dient als Beispiel zur Veranschaulichung der Formatierung.</w:t>
+      </w:r>
+    </w:p>
+    <w:p>
+      <w:pPr>
+        <w:pStyle w:val="SourceCode"/>
+      </w:pPr>
+      <w:r>
+        <w:rPr>
+          <w:rStyle w:val="CommentTok"/>
+        </w:rPr>
+        <w:t xml:space="preserve"># von Datei-Namen: Funktions-Namen(), Conditional-Statement</w:t>
+      </w:r>
+      <w:r>
+        <w:br/>
+      </w:r>
+      <w:r>
+        <w:rPr>
+          <w:rStyle w:val="BuiltInTok"/>
+        </w:rPr>
+        <w:t xml:space="preserve">print</w:t>
+      </w:r>
+      <w:r>
+        <w:rPr>
+          <w:rStyle w:val="NormalTok"/>
+        </w:rPr>
+        <w:t xml:space="preserve">(</w:t>
+      </w:r>
+      <w:r>
+        <w:rPr>
+          <w:rStyle w:val="StringTok"/>
+        </w:rPr>
+        <w:t xml:space="preserve">"Ein Code Beispiel"</w:t>
+      </w:r>
+      <w:r>
+        <w:rPr>
+          <w:rStyle w:val="NormalTok"/>
+        </w:rPr>
+        <w:t xml:space="preserve">) </w:t>
+      </w:r>
+      <w:r>
+        <w:rPr>
+          <w:rStyle w:val="CommentTok"/>
+        </w:rPr>
+        <w:t xml:space="preserve"># Mit Kommentar</w:t>
+      </w:r>
+    </w:p>
+    <w:p>
+      <w:pPr>
+        <w:numPr>
+          <w:ilvl w:val="0"/>
+          <w:numId w:val="1011"/>
+        </w:numPr>
+        <w:pStyle w:val="Compact"/>
+      </w:pPr>
+      <w:r>
         <w:t xml:space="preserve">Und einer detaillierteren Benennung des Ablaufs darunter:</w:t>
       </w:r>
     </w:p>
@@ -523,7 +545,7 @@
         <w:pStyle w:val="FirstParagraph"/>
       </w:pPr>
       <w:r>
-        <w:t xml:space="preserve">Die erste Zeile Beschreibt die Position, dies hat meist ein</w:t>
+        <w:t xml:space="preserve">Die erste Zeile beschreibt die Position, dies hat meist ein</w:t>
       </w:r>
       <w:r>
         <w:t xml:space="preserve"> </w:t>
@@ -556,8 +578,8 @@
         <w:t xml:space="preserve">davor, dies Kennzeichnet Kommentare.</w:t>
       </w:r>
     </w:p>
-    <w:bookmarkEnd w:id="24"/>
-    <w:bookmarkStart w:id="32" w:name="genaueres---talking.py"/>
+    <w:bookmarkEnd w:id="25"/>
+    <w:bookmarkStart w:id="33" w:name="genaueres---talking.py"/>
     <w:p>
       <w:pPr>
         <w:pStyle w:val="Heading4"/>
@@ -568,7 +590,7 @@
       <w:r>
         <w:t xml:space="preserve"> </w:t>
       </w:r>
-      <w:hyperlink r:id="rId25">
+      <w:hyperlink r:id="rId26">
         <w:r>
           <w:rPr>
             <w:rStyle w:val="Hyperlink"/>
@@ -585,7 +607,7 @@
         <w:t xml:space="preserve">Dies ist das Host Programm, welches für Spracherkennung, Tonausgabe und Kommunikation mit dem Client verantwortlich ist.</w:t>
       </w:r>
     </w:p>
-    <w:bookmarkStart w:id="26" w:name="funktion-record"/>
+    <w:bookmarkStart w:id="27" w:name="funktion-record"/>
     <w:p>
       <w:pPr>
         <w:pStyle w:val="Heading5"/>
@@ -881,7 +903,7 @@
         <w:pStyle w:val="FirstParagraph"/>
       </w:pPr>
       <w:r>
-        <w:t xml:space="preserve">Das Programm stellt sich Anfangs auf Störgeräusche ein und speichert eine Tonaufnahme in</w:t>
+        <w:t xml:space="preserve">Das Programm stellt sich am Anfang auf Störgeräusche ein und speichert eine Tonaufnahme in</w:t>
       </w:r>
       <w:r>
         <w:t xml:space="preserve"> </w:t>
@@ -901,7 +923,7 @@
         <w:pStyle w:val="BodyText"/>
       </w:pPr>
       <w:r>
-        <w:t xml:space="preserve">Diese Aufnahme wird an eine Google API geschickt, welche dann den erkannten Satz zurück schickt.</w:t>
+        <w:t xml:space="preserve">Diese Aufnahme wird an eine Google API geschickt, welche dann den erkannten Satz zurückgibt.</w:t>
       </w:r>
     </w:p>
     <w:p>
@@ -980,8 +1002,8 @@
         <w:t xml:space="preserve">, also in normale Schrift umgewandelt und weitergegeben.</w:t>
       </w:r>
     </w:p>
-    <w:bookmarkEnd w:id="26"/>
-    <w:bookmarkStart w:id="28" w:name="Xd3bd0599979d491f3f5fe57c9e1dc731a1d6f45"/>
+    <w:bookmarkEnd w:id="27"/>
+    <w:bookmarkStart w:id="29" w:name="Xd3bd0599979d491f3f5fe57c9e1dc731a1d6f45"/>
     <w:p>
       <w:pPr>
         <w:pStyle w:val="Heading5"/>
@@ -1121,7 +1143,7 @@
       <w:r>
         <w:t xml:space="preserve"> </w:t>
       </w:r>
-      <w:hyperlink r:id="rId27">
+      <w:hyperlink r:id="rId28">
         <w:r>
           <w:rPr>
             <w:rStyle w:val="Hyperlink"/>
@@ -1384,7 +1406,7 @@
         <w:pStyle w:val="FirstParagraph"/>
       </w:pPr>
       <w:r>
-        <w:t xml:space="preserve">Die Empfangen Funktion stoppt das Programm solange bis es auf der Schnittstelle den gegebenen Wert:</w:t>
+        <w:t xml:space="preserve">Die Empfangen Funktion stoppt das Programm so lange bis es auf der Schnittstelle den gegebenen Wert:</w:t>
       </w:r>
       <w:r>
         <w:t xml:space="preserve"> </w:t>
@@ -1763,8 +1785,8 @@
         <w:t xml:space="preserve">[1]: In meiner Anwendung überflüssig, es wird nur für Debug nutzen ausgegeben.</w:t>
       </w:r>
     </w:p>
-    <w:bookmarkEnd w:id="28"/>
-    <w:bookmarkStart w:id="29" w:name="funktion-playplay_string"/>
+    <w:bookmarkEnd w:id="29"/>
+    <w:bookmarkStart w:id="30" w:name="funktion-playplay_string"/>
     <w:p>
       <w:pPr>
         <w:pStyle w:val="Heading5"/>
@@ -1831,7 +1853,7 @@
         <w:t xml:space="preserve"> </w:t>
       </w:r>
       <w:r>
-        <w:t xml:space="preserve">Sie wird zur Systemunterscheidung von Windows &amp; Linux, und zum ausführen von Befehlen genutzt.</w:t>
+        <w:t xml:space="preserve">Sie wird zur Systemunterscheidung von Windows &amp; Linux, und zum Ausführen von Befehlen genutzt.</w:t>
       </w:r>
     </w:p>
     <w:p>
@@ -1844,7 +1866,7 @@
       <w:r>
         <w:t xml:space="preserve"> </w:t>
       </w:r>
-      <w:hyperlink r:id="rId27">
+      <w:hyperlink r:id="rId28">
         <w:r>
           <w:rPr>
             <w:rStyle w:val="Hyperlink"/>
@@ -2095,10 +2117,13 @@
         <w:t xml:space="preserve">tts.xyz()</w:t>
       </w:r>
       <w:r>
-        <w:t xml:space="preserve"> </w:t>
-      </w:r>
-      <w:r>
-        <w:t xml:space="preserve">Hier schicken wir an google, was wir gerne gesagt haben wollen (</w:t>
+        <w:t xml:space="preserve">.</w:t>
+      </w:r>
+      <w:r>
+        <w:t xml:space="preserve"> </w:t>
+      </w:r>
+      <w:r>
+        <w:t xml:space="preserve">Hier schicken wir an Google, was wir gerne gesagt haben wollen (</w:t>
       </w:r>
       <w:r>
         <w:rPr>
@@ -2107,7 +2132,7 @@
         <w:t xml:space="preserve">play_string</w:t>
       </w:r>
       <w:r>
-        <w:t xml:space="preserve">), und google schickt eine Computer-generierte Tonaufnahme zurück, diese wird dann gespeichert, abgespielt und gelöscht.</w:t>
+        <w:t xml:space="preserve">), und Google schickt eine Computer-generierte Tonaufnahme zurück, diese wird dann gespeichert, abgespielt und gelöscht.</w:t>
       </w:r>
     </w:p>
     <w:p>
@@ -2148,7 +2173,7 @@
         <w:rPr>
           <w:rStyle w:val="CommentTok"/>
         </w:rPr>
-        <w:t xml:space="preserve"># Create new audio by google</w:t>
+        <w:t xml:space="preserve"># Create new audio by Google</w:t>
       </w:r>
       <w:r>
         <w:br/>
@@ -2406,8 +2431,8 @@
         <w:t xml:space="preserve">)</w:t>
       </w:r>
     </w:p>
-    <w:bookmarkEnd w:id="29"/>
-    <w:bookmarkStart w:id="31" w:name="funktion-main"/>
+    <w:bookmarkEnd w:id="30"/>
+    <w:bookmarkStart w:id="32" w:name="funktion-main"/>
     <w:p>
       <w:pPr>
         <w:pStyle w:val="Heading5"/>
@@ -2746,7 +2771,7 @@
         <w:t xml:space="preserve"> </w:t>
       </w:r>
       <w:r>
-        <w:t xml:space="preserve">2. Spracherkennung Failsafe, Servo verstellen.</w:t>
+        <w:t xml:space="preserve">2. Spracherkennung Fail safe, Servo verstellen.</w:t>
       </w:r>
       <w:r>
         <w:t xml:space="preserve"> </w:t>
@@ -2760,7 +2785,7 @@
         <w:pStyle w:val="BodyText"/>
       </w:pPr>
       <w:r>
-        <w:t xml:space="preserve">Nun wird entschieden ob das Wort in</w:t>
+        <w:t xml:space="preserve">Nun wird entschieden, ob das Wort in</w:t>
       </w:r>
       <w:r>
         <w:t xml:space="preserve"> </w:t>
@@ -2956,9 +2981,9 @@
         <w:t xml:space="preserve"> </w:t>
       </w:r>
       <w:r>
-        <w:t xml:space="preserve">Wie der Client die Nachricht versteht wird im nächsten Kapitel (</w:t>
-      </w:r>
-      <w:hyperlink r:id="rId30">
+        <w:t xml:space="preserve">Wie der Client die Nachricht versteht, wird im nächsten Kapitel (</w:t>
+      </w:r>
+      <w:hyperlink r:id="rId31">
         <w:r>
           <w:rPr>
             <w:rStyle w:val="Hyperlink"/>
@@ -3027,9 +3052,9 @@
         <w:t xml:space="preserve">ser.close()</w:t>
       </w:r>
     </w:p>
-    <w:bookmarkEnd w:id="31"/>
     <w:bookmarkEnd w:id="32"/>
-    <w:bookmarkStart w:id="34" w:name="genaueres---opendoor.ino"/>
+    <w:bookmarkEnd w:id="33"/>
+    <w:bookmarkStart w:id="35" w:name="genaueres---opendoor.ino"/>
     <w:p>
       <w:pPr>
         <w:pStyle w:val="Heading4"/>
@@ -3040,7 +3065,7 @@
       <w:r>
         <w:t xml:space="preserve"> </w:t>
       </w:r>
-      <w:hyperlink r:id="rId33">
+      <w:hyperlink r:id="rId34">
         <w:r>
           <w:rPr>
             <w:rStyle w:val="Hyperlink"/>
@@ -3109,7 +3134,7 @@
         <w:pStyle w:val="BodyText"/>
       </w:pPr>
       <w:r>
-        <w:t xml:space="preserve">Am Anfang werden Setup Werte Konfiguriert:</w:t>
+        <w:t xml:space="preserve">Am Anfang werden Setup Werte konfiguriert:</w:t>
       </w:r>
     </w:p>
     <w:p>
@@ -3208,7 +3233,7 @@
       <w:pPr>
         <w:numPr>
           <w:ilvl w:val="0"/>
-          <w:numId w:val="1009"/>
+          <w:numId w:val="1012"/>
         </w:numPr>
         <w:pStyle w:val="Compact"/>
       </w:pPr>
@@ -3235,7 +3260,7 @@
       <w:pPr>
         <w:numPr>
           <w:ilvl w:val="0"/>
-          <w:numId w:val="1009"/>
+          <w:numId w:val="1012"/>
         </w:numPr>
         <w:pStyle w:val="Compact"/>
       </w:pPr>
@@ -3295,7 +3320,7 @@
       <w:pPr>
         <w:numPr>
           <w:ilvl w:val="0"/>
-          <w:numId w:val="1009"/>
+          <w:numId w:val="1012"/>
         </w:numPr>
         <w:pStyle w:val="Compact"/>
       </w:pPr>
@@ -4071,7 +4096,7 @@
         <w:rPr>
           <w:rStyle w:val="CommentTok"/>
         </w:rPr>
-        <w:t xml:space="preserve">// Degree to proceed in one turn</w:t>
+        <w:t xml:space="preserve">// Degree to continue in one turn</w:t>
       </w:r>
       <w:r>
         <w:br/>
@@ -4432,7 +4457,7 @@
         <w:pStyle w:val="BodyText"/>
       </w:pPr>
       <w:r>
-        <w:t xml:space="preserve">Da nicht jede Ziel Position in jeder Schrittgröße von jeder Start position erreichbar ist, wird hier der Rest der Division von der Differenz von Start-Ziel Positionen durch die Schrittgröße genommen und zu der derzeitigen Position zugerechnet.</w:t>
+        <w:t xml:space="preserve">Da nicht jede Ziel Position in jeder Schrittgröße von jeder Start Position erreichbar ist, wird hier der Rest der Division von der Differenz von Start-Ziel Positionen durch die Schrittgröße genommen und zu der derzeitigen Position zugerechnet.</w:t>
       </w:r>
     </w:p>
     <w:p>
@@ -4460,7 +4485,7 @@
         <w:pStyle w:val="FirstParagraph"/>
       </w:pPr>
       <w:r>
-        <w:t xml:space="preserve">Bei dem Versuch sich von 30° nach 80° mit einer Schrittgröße von 4 zu drehen würde darin Enden, dass der Motor sich auf eine falsche oder sogar nicht vorhandene Position dreht (-2°), was Probleme verursacht.</w:t>
+        <w:t xml:space="preserve">Bei dem Versuch sich von 30° nach 80° mit einer Schrittgröße von 4 zu rotieren, würde darin Enden, dass der Motor sich auf eine falsche oder sogar nicht vorhandene Position dreht (-2°), was Probleme verursacht.</w:t>
       </w:r>
     </w:p>
     <w:p>
@@ -4742,7 +4767,7 @@
         <w:pStyle w:val="FirstParagraph"/>
       </w:pPr>
       <w:r>
-        <w:t xml:space="preserve">Nun ist die Ziel Position von der Start Position erreichbar und es kann gedreht werden, dies passiert in der folgende Schleife:</w:t>
+        <w:t xml:space="preserve">Nun ist die Ziel Position von der Start Position erreichbar und es kann gedreht werden, dies passiert in der folgenden Schleife:</w:t>
       </w:r>
     </w:p>
     <w:p>
@@ -5067,7 +5092,7 @@
         <w:pStyle w:val="FirstParagraph"/>
       </w:pPr>
       <w:r>
-        <w:t xml:space="preserve">Die Schleife läuft solange die derzeitige- von der Ziel- Position abweicht,</w:t>
+        <w:t xml:space="preserve">Die Schleife läuft so lange die derzeitige- von der Ziel- Position abweicht,</w:t>
       </w:r>
       <w:r>
         <w:t xml:space="preserve"> </w:t>
@@ -5091,7 +5116,7 @@
         <w:t xml:space="preserve">changeDegree</w:t>
       </w:r>
       <w:r>
-        <w:t xml:space="preserve">) inkrementiert und der Servomotor zur dem gesteigerten Wert gedreht.</w:t>
+        <w:t xml:space="preserve">) inkrementiert und der Servomotor zu dem gesteigerten Wert gedreht.</w:t>
       </w:r>
     </w:p>
     <w:p>
@@ -5099,7 +5124,7 @@
         <w:pStyle w:val="BodyText"/>
       </w:pPr>
       <w:r>
-        <w:t xml:space="preserve">Bei der Beendung des Programms wird sichergestellt das der Servo auch wirklich an der gewünschten Position ist und es wird eine Nachricht an den Host geschickt, dass dieser aufhören soll Debug Nachrichten auf die Konsole ausgeben soll und sich selber beendet.</w:t>
+        <w:t xml:space="preserve">Bei der Beendung des Programms wird sichergestellt das der Servo auch wirklich an der gewünschten Position ist und es wird eine Nachricht an den Host geschickt, dass dieser aufhören soll, Debug Nachrichten auf die Konsole ausgeben soll und sich selbst beendet.</w:t>
       </w:r>
     </w:p>
     <w:p>
@@ -5299,9 +5324,9 @@
         <w:t xml:space="preserve">// Everything beyond ClientKey wont be read by Host</w:t>
       </w:r>
     </w:p>
-    <w:bookmarkEnd w:id="34"/>
     <w:bookmarkEnd w:id="35"/>
-    <w:bookmarkStart w:id="36" w:name="qualitätsprüfung"/>
+    <w:bookmarkEnd w:id="36"/>
+    <w:bookmarkStart w:id="37" w:name="qualitätsprüfung"/>
     <w:p>
       <w:pPr>
         <w:pStyle w:val="Heading3"/>
@@ -5310,9 +5335,9 @@
         <w:t xml:space="preserve">Qualitätsprüfung</w:t>
       </w:r>
     </w:p>
-    <w:bookmarkEnd w:id="36"/>
     <w:bookmarkEnd w:id="37"/>
-    <w:bookmarkStart w:id="42" w:name="reflexion-der-arbeitspakete"/>
+    <w:bookmarkEnd w:id="38"/>
+    <w:bookmarkStart w:id="51" w:name="reflexion-der-arbeitspakete"/>
     <w:p>
       <w:pPr>
         <w:pStyle w:val="Heading2"/>
@@ -5321,7 +5346,7 @@
         <w:t xml:space="preserve">Reflexion der Arbeitspakete</w:t>
       </w:r>
     </w:p>
-    <w:bookmarkStart w:id="38" w:name="materialbeschaffung"/>
+    <w:bookmarkStart w:id="39" w:name="materialbeschaffung"/>
     <w:p>
       <w:pPr>
         <w:pStyle w:val="Heading3"/>
@@ -5330,8 +5355,8 @@
         <w:t xml:space="preserve">Materialbeschaffung</w:t>
       </w:r>
     </w:p>
-    <w:bookmarkEnd w:id="38"/>
-    <w:bookmarkStart w:id="39" w:name="öffnungsmechanismus-1"/>
+    <w:bookmarkEnd w:id="39"/>
+    <w:bookmarkStart w:id="40" w:name="öffnungsmechanismus-1"/>
     <w:p>
       <w:pPr>
         <w:pStyle w:val="Heading3"/>
@@ -5340,8 +5365,8 @@
         <w:t xml:space="preserve">Öffnungsmechanismus</w:t>
       </w:r>
     </w:p>
-    <w:bookmarkEnd w:id="39"/>
-    <w:bookmarkStart w:id="40" w:name="software-hardware-1"/>
+    <w:bookmarkEnd w:id="40"/>
+    <w:bookmarkStart w:id="49" w:name="software-hardware-1"/>
     <w:p>
       <w:pPr>
         <w:pStyle w:val="Heading3"/>
@@ -5350,8 +5375,417 @@
         <w:t xml:space="preserve">Software / Hardware</w:t>
       </w:r>
     </w:p>
-    <w:bookmarkEnd w:id="40"/>
-    <w:bookmarkStart w:id="41" w:name="qualitätsprüfung-1"/>
+    <w:p>
+      <w:pPr>
+        <w:pStyle w:val="FirstParagraph"/>
+      </w:pPr>
+      <w:r>
+        <w:t xml:space="preserve">Die Umsetzung ließ sich in einfachere Unterprobleme gruppieren:</w:t>
+      </w:r>
+      <w:r>
+        <w:t xml:space="preserve"> </w:t>
+      </w:r>
+      <w:r>
+        <w:t xml:space="preserve">- Spracherkennung</w:t>
+      </w:r>
+      <w:r>
+        <w:t xml:space="preserve"> </w:t>
+      </w:r>
+      <w:r>
+        <w:t xml:space="preserve">- Sprachausgabe</w:t>
+      </w:r>
+      <w:r>
+        <w:t xml:space="preserve"> </w:t>
+      </w:r>
+      <w:r>
+        <w:t xml:space="preserve">- Tür Öffnung</w:t>
+      </w:r>
+    </w:p>
+    <w:p>
+      <w:pPr>
+        <w:pStyle w:val="BodyText"/>
+      </w:pPr>
+      <w:r>
+        <w:t xml:space="preserve">Da ein Mikrocontroller zur Ansteuerung des Motors sowieso benötigt wurde (mehr in</w:t>
+      </w:r>
+      <w:r>
+        <w:t xml:space="preserve"> </w:t>
+      </w:r>
+      <w:hyperlink w:anchor="tür-öffnung">
+        <w:r>
+          <w:rPr>
+            <w:rStyle w:val="Hyperlink"/>
+          </w:rPr>
+          <w:t xml:space="preserve">Tür Öffnung</w:t>
+        </w:r>
+      </w:hyperlink>
+      <w:r>
+        <w:t xml:space="preserve">)</w:t>
+      </w:r>
+      <w:r>
+        <w:t xml:space="preserve"> </w:t>
+      </w:r>
+      <w:r>
+        <w:t xml:space="preserve">stand fest das ich ein separates Gerät zur Sprach- Erkennung/Ausgabe nutze.</w:t>
+      </w:r>
+      <w:r>
+        <w:t xml:space="preserve"> </w:t>
+      </w:r>
+      <w:r>
+        <w:t xml:space="preserve">Schlussendlich brauchte ich ein Programm zur Kommunikation zwischen Computer&lt;-&gt;Mikrocontroller.</w:t>
+      </w:r>
+    </w:p>
+    <w:p>
+      <w:pPr>
+        <w:pStyle w:val="BodyText"/>
+      </w:pPr>
+      <w:r>
+        <w:t xml:space="preserve">Das Vorwissen für eine solche Kommunikationsbrücke hatte ich bereits seit einer Wetterstation-Klausurleistung.</w:t>
+      </w:r>
+      <w:r>
+        <w:t xml:space="preserve"> </w:t>
+      </w:r>
+      <w:r>
+        <w:t xml:space="preserve">Schlussendlich brauchte ich ein Programm zur Kommunikation zwischen Computer&lt;-&gt;Mikrocontroller um den Motor anzusteuern.</w:t>
+      </w:r>
+    </w:p>
+    <w:p>
+      <w:pPr>
+        <w:pStyle w:val="BodyText"/>
+      </w:pPr>
+      <w:r>
+        <w:t xml:space="preserve">Das Vorwissen für eine solche Kommunikationsbrücke hatte ich bereits seit einer Wetterstation-Klausurleistung.</w:t>
+      </w:r>
+      <w:r>
+        <w:t xml:space="preserve"> </w:t>
+      </w:r>
+      <w:r>
+        <w:t xml:space="preserve">#### Spracherkennung</w:t>
+      </w:r>
+    </w:p>
+    <w:p>
+      <w:pPr>
+        <w:pStyle w:val="BodyText"/>
+      </w:pPr>
+      <w:r>
+        <w:t xml:space="preserve">Anfangs hatte ich mir eine Software zur Spracherkennung rausgesucht, diese war aber eher als Home-Automation gedacht, also ein Programm zu Ausführung von simplen Befehlen bei Erkennung eines Wortes. Es wurde schnell klar, dass der Begriff</w:t>
+      </w:r>
+      <w:r>
+        <w:t xml:space="preserve"> </w:t>
+      </w:r>
+      <w:r>
+        <w:t xml:space="preserve">“</w:t>
+      </w:r>
+      <w:r>
+        <w:t xml:space="preserve">Software</w:t>
+      </w:r>
+      <w:r>
+        <w:t xml:space="preserve">”</w:t>
+      </w:r>
+      <w:r>
+        <w:t xml:space="preserve"> </w:t>
+      </w:r>
+      <w:r>
+        <w:t xml:space="preserve">nicht beschreibt was ich suchte.</w:t>
+      </w:r>
+    </w:p>
+    <w:p>
+      <w:pPr>
+        <w:pStyle w:val="BodyText"/>
+      </w:pPr>
+      <w:r>
+        <w:t xml:space="preserve">Kurz danach fand ich die Code-Library</w:t>
+      </w:r>
+      <w:r>
+        <w:t xml:space="preserve"> </w:t>
+      </w:r>
+      <w:hyperlink r:id="rId41">
+        <w:r>
+          <w:rPr>
+            <w:rStyle w:val="Hyperlink"/>
+          </w:rPr>
+          <w:t xml:space="preserve">SpeechRecognition</w:t>
+        </w:r>
+      </w:hyperlink>
+      <w:r>
+        <w:t xml:space="preserve">, diese integrierte ich dann in das Programm der Kommunikationsbrücke.</w:t>
+      </w:r>
+      <w:r>
+        <w:t xml:space="preserve"> </w:t>
+      </w:r>
+      <w:r>
+        <w:t xml:space="preserve">#### Sprachausgabe</w:t>
+      </w:r>
+    </w:p>
+    <w:p>
+      <w:pPr>
+        <w:pStyle w:val="BodyText"/>
+      </w:pPr>
+      <w:r>
+        <w:t xml:space="preserve">Die Sprachausgabe war eine Idee, welche im Verlauf des Projekts aufkam, die Tür sollte nicht nur bei dem Passwort aufgehen, sondern auch selber Kommentare machen können.</w:t>
+      </w:r>
+    </w:p>
+    <w:p>
+      <w:pPr>
+        <w:pStyle w:val="BodyText"/>
+      </w:pPr>
+      <w:r>
+        <w:t xml:space="preserve">Nach der Erfahrung in</w:t>
+      </w:r>
+      <w:r>
+        <w:t xml:space="preserve"> </w:t>
+      </w:r>
+      <w:hyperlink w:anchor="Spracherkennung">
+        <w:r>
+          <w:rPr>
+            <w:rStyle w:val="Hyperlink"/>
+          </w:rPr>
+          <w:t xml:space="preserve">Spracherkennung</w:t>
+        </w:r>
+      </w:hyperlink>
+      <w:r>
+        <w:t xml:space="preserve"> </w:t>
+      </w:r>
+      <w:r>
+        <w:t xml:space="preserve">suchte ich nach einer ähnliche Library die ich schnell fand.</w:t>
+      </w:r>
+      <w:r>
+        <w:t xml:space="preserve"> </w:t>
+      </w:r>
+      <w:r>
+        <w:t xml:space="preserve">Auch in</w:t>
+      </w:r>
+      <w:r>
+        <w:t xml:space="preserve"> </w:t>
+      </w:r>
+      <w:hyperlink r:id="rId42">
+        <w:r>
+          <w:rPr>
+            <w:rStyle w:val="Hyperlink"/>
+          </w:rPr>
+          <w:t xml:space="preserve">gTTS</w:t>
+        </w:r>
+      </w:hyperlink>
+    </w:p>
+    <w:bookmarkStart w:id="48" w:name="tür-öffnung"/>
+    <w:p>
+      <w:pPr>
+        <w:pStyle w:val="Heading4"/>
+      </w:pPr>
+      <w:r>
+        <w:t xml:space="preserve">Tür Öffnung</w:t>
+      </w:r>
+    </w:p>
+    <w:p>
+      <w:pPr>
+        <w:pStyle w:val="FirstParagraph"/>
+      </w:pPr>
+      <w:r>
+        <w:t xml:space="preserve">Zur Öffnung der Tür benötigten wir einen Motor, es gab mehrere Arten welche zur Auswahl standen:</w:t>
+      </w:r>
+      <w:r>
+        <w:t xml:space="preserve"> </w:t>
+      </w:r>
+      <w:r>
+        <w:t xml:space="preserve">- Plain-Elektromotor</w:t>
+      </w:r>
+      <w:r>
+        <w:t xml:space="preserve"> </w:t>
+      </w:r>
+      <w:r>
+        <w:t xml:space="preserve">- Stepper-Motor</w:t>
+      </w:r>
+      <w:r>
+        <w:t xml:space="preserve"> </w:t>
+      </w:r>
+      <w:r>
+        <w:t xml:space="preserve">- Servo-Motor</w:t>
+      </w:r>
+    </w:p>
+    <w:p>
+      <w:pPr>
+        <w:pStyle w:val="BodyText"/>
+      </w:pPr>
+      <w:r>
+        <w:t xml:space="preserve">ein Servo erschien sehr schnell als nützlichste Art aufgrund der Grad-basierten Drehung.</w:t>
+      </w:r>
+      <w:r>
+        <w:t xml:space="preserve"> </w:t>
+      </w:r>
+      <w:r>
+        <w:t xml:space="preserve">Ursprünglich war die Drehung des Servo-Motors sehr abrupt.</w:t>
+      </w:r>
+    </w:p>
+    <w:p>
+      <w:pPr>
+        <w:pStyle w:val="BodyText"/>
+      </w:pPr>
+      <w:hyperlink r:id="rId43"/>
+    </w:p>
+    <w:p>
+      <w:pPr>
+        <w:pStyle w:val="BodyText"/>
+      </w:pPr>
+      <w:r>
+        <w:t xml:space="preserve">Dies war zu schnell für unsere Anwendung, glücklicherweise ließ sich dies mit einer</w:t>
+      </w:r>
+      <w:r>
+        <w:t xml:space="preserve"> </w:t>
+      </w:r>
+      <w:hyperlink w:anchor="X60ead20033a0c93e6ff09d4ef47f6643e500b2f">
+        <w:r>
+          <w:rPr>
+            <w:rStyle w:val="Hyperlink"/>
+          </w:rPr>
+          <w:t xml:space="preserve">Schleife</w:t>
+        </w:r>
+      </w:hyperlink>
+      <w:r>
+        <w:t xml:space="preserve"> </w:t>
+      </w:r>
+      <w:r>
+        <w:t xml:space="preserve">lösen.</w:t>
+      </w:r>
+    </w:p>
+    <w:p>
+      <w:pPr>
+        <w:pStyle w:val="BodyText"/>
+      </w:pPr>
+      <w:r>
+        <w:t xml:space="preserve">Wir zweifelten an der Kraft des Servos, dieser hatte eine Kraft von</w:t>
+      </w:r>
+      <w:r>
+        <w:t xml:space="preserve"> </w:t>
+      </w:r>
+      <m:oMath>
+        <m:r>
+          <m:t>2</m:t>
+        </m:r>
+        <m:r>
+          <m:rPr>
+            <m:sty m:val="p"/>
+          </m:rPr>
+          <m:t>,</m:t>
+        </m:r>
+        <m:r>
+          <m:t>5</m:t>
+        </m:r>
+        <m:r>
+          <m:t>k</m:t>
+        </m:r>
+        <m:r>
+          <m:t>g</m:t>
+        </m:r>
+        <m:r>
+          <m:rPr>
+            <m:sty m:val="p"/>
+          </m:rPr>
+          <m:t>/</m:t>
+        </m:r>
+        <m:r>
+          <m:t>c</m:t>
+        </m:r>
+        <m:r>
+          <m:t>m</m:t>
+        </m:r>
+      </m:oMath>
+      <w:r>
+        <w:t xml:space="preserve"> </w:t>
+      </w:r>
+      <w:r>
+        <w:t xml:space="preserve">Dieser funktionierte mäßig während eines Testlaufs in der Werkstatt:</w:t>
+      </w:r>
+    </w:p>
+    <w:p>
+      <w:pPr>
+        <w:pStyle w:val="BodyText"/>
+      </w:pPr>
+      <w:hyperlink r:id="rId44"/>
+    </w:p>
+    <w:p>
+      <w:pPr>
+        <w:pStyle w:val="BodyText"/>
+      </w:pPr>
+      <w:r>
+        <w:t xml:space="preserve">Nach dem Fehlschlag während der 2. Konsultationssitzung sind wir auf einen größeren Servo umgestiegen, dieser unterstützt</w:t>
+      </w:r>
+      <w:r>
+        <w:t xml:space="preserve"> </w:t>
+      </w:r>
+      <m:oMath>
+        <m:r>
+          <m:t>10</m:t>
+        </m:r>
+        <m:r>
+          <m:t>k</m:t>
+        </m:r>
+        <m:r>
+          <m:t>g</m:t>
+        </m:r>
+        <m:r>
+          <m:rPr>
+            <m:sty m:val="p"/>
+          </m:rPr>
+          <m:t>/</m:t>
+        </m:r>
+        <m:r>
+          <m:t>c</m:t>
+        </m:r>
+        <m:r>
+          <m:t>m</m:t>
+        </m:r>
+      </m:oMath>
+    </w:p>
+    <w:p>
+      <w:pPr>
+        <w:pStyle w:val="BodyText"/>
+      </w:pPr>
+      <w:r>
+        <w:drawing>
+          <wp:inline>
+            <wp:extent cx="5334000" cy="3000375"/>
+            <wp:effectExtent b="0" l="0" r="0" t="0"/>
+            <wp:docPr descr="" title="" id="46" name="Picture"/>
+            <a:graphic>
+              <a:graphicData uri="http://schemas.openxmlformats.org/drawingml/2006/picture">
+                <pic:pic>
+                  <pic:nvPicPr>
+                    <pic:cNvPr descr="images/servo_big.jpg" id="47" name="Picture"/>
+                    <pic:cNvPicPr>
+                      <a:picLocks noChangeArrowheads="1" noChangeAspect="1"/>
+                    </pic:cNvPicPr>
+                  </pic:nvPicPr>
+                  <pic:blipFill>
+                    <a:blip r:embed="rId45"/>
+                    <a:stretch>
+                      <a:fillRect/>
+                    </a:stretch>
+                  </pic:blipFill>
+                  <pic:spPr bwMode="auto">
+                    <a:xfrm>
+                      <a:off x="0" y="0"/>
+                      <a:ext cx="5334000" cy="3000375"/>
+                    </a:xfrm>
+                    <a:prstGeom prst="rect">
+                      <a:avLst/>
+                    </a:prstGeom>
+                    <a:noFill/>
+                    <a:ln w="9525">
+                      <a:noFill/>
+                      <a:headEnd/>
+                      <a:tailEnd/>
+                    </a:ln>
+                  </pic:spPr>
+                </pic:pic>
+              </a:graphicData>
+            </a:graphic>
+          </wp:inline>
+        </w:drawing>
+      </w:r>
+    </w:p>
+    <w:bookmarkEnd w:id="48"/>
+    <w:bookmarkEnd w:id="49"/>
+    <w:bookmarkStart w:id="50" w:name="qualitätsprüfung-1"/>
     <w:p>
       <w:pPr>
         <w:pStyle w:val="Heading3"/>
@@ -5360,9 +5794,9 @@
         <w:t xml:space="preserve">Qualitätsprüfung</w:t>
       </w:r>
     </w:p>
-    <w:bookmarkEnd w:id="41"/>
-    <w:bookmarkEnd w:id="42"/>
-    <w:bookmarkEnd w:id="43"/>
+    <w:bookmarkEnd w:id="50"/>
+    <w:bookmarkEnd w:id="51"/>
+    <w:bookmarkEnd w:id="52"/>
     <w:sectPr/>
   </w:body>
 </w:document>
@@ -5469,6 +5903,167 @@
       </w:pPr>
     </w:lvl>
   </w:abstractNum>
+  <w:abstractNum w:abstractNumId="991">
+    <w:nsid w:val="A991"/>
+    <w:multiLevelType w:val="multilevel"/>
+    <w:lvl w:ilvl="0">
+      <w:numFmt w:val="bullet"/>
+      <w:lvlText w:val="•"/>
+      <w:lvlJc w:val="left"/>
+      <w:pPr>
+        <w:ind w:left="720" w:hanging="480"/>
+      </w:pPr>
+    </w:lvl>
+    <w:lvl w:ilvl="1">
+      <w:numFmt w:val="bullet"/>
+      <w:lvlText w:val="–"/>
+      <w:lvlJc w:val="left"/>
+      <w:pPr>
+        <w:ind w:left="1440" w:hanging="480"/>
+      </w:pPr>
+    </w:lvl>
+    <w:lvl w:ilvl="2">
+      <w:numFmt w:val="bullet"/>
+      <w:lvlText w:val="•"/>
+      <w:lvlJc w:val="left"/>
+      <w:pPr>
+        <w:ind w:left="2160" w:hanging="480"/>
+      </w:pPr>
+    </w:lvl>
+    <w:lvl w:ilvl="3">
+      <w:numFmt w:val="bullet"/>
+      <w:lvlText w:val="–"/>
+      <w:lvlJc w:val="left"/>
+      <w:pPr>
+        <w:ind w:left="2880" w:hanging="480"/>
+      </w:pPr>
+    </w:lvl>
+    <w:lvl w:ilvl="4">
+      <w:numFmt w:val="bullet"/>
+      <w:lvlText w:val="•"/>
+      <w:lvlJc w:val="left"/>
+      <w:pPr>
+        <w:ind w:left="3600" w:hanging="480"/>
+      </w:pPr>
+    </w:lvl>
+    <w:lvl w:ilvl="5">
+      <w:numFmt w:val="bullet"/>
+      <w:lvlText w:val="–"/>
+      <w:lvlJc w:val="left"/>
+      <w:pPr>
+        <w:ind w:left="4320" w:hanging="480"/>
+      </w:pPr>
+    </w:lvl>
+    <w:lvl w:ilvl="6">
+      <w:numFmt w:val="bullet"/>
+      <w:lvlText w:val="•"/>
+      <w:lvlJc w:val="left"/>
+      <w:pPr>
+        <w:ind w:left="5040" w:hanging="480"/>
+      </w:pPr>
+    </w:lvl>
+    <w:lvl w:ilvl="7">
+      <w:numFmt w:val="bullet"/>
+      <w:lvlText w:val="–"/>
+      <w:lvlJc w:val="left"/>
+      <w:pPr>
+        <w:ind w:left="5760" w:hanging="480"/>
+      </w:pPr>
+    </w:lvl>
+    <w:lvl w:ilvl="8">
+      <w:numFmt w:val="bullet"/>
+      <w:lvlText w:val="•"/>
+      <w:lvlJc w:val="left"/>
+      <w:pPr>
+        <w:ind w:left="6480" w:hanging="480"/>
+      </w:pPr>
+    </w:lvl>
+  </w:abstractNum>
+  <w:abstractNum w:abstractNumId="99411">
+    <w:nsid w:val="A99411"/>
+    <w:multiLevelType w:val="multilevel"/>
+    <w:lvl w:ilvl="0">
+      <w:start w:val="1"/>
+      <w:numFmt w:val="decimal"/>
+      <w:lvlText w:val="%1."/>
+      <w:lvlJc w:val="left"/>
+      <w:pPr>
+        <w:ind w:left="720" w:hanging="480"/>
+      </w:pPr>
+    </w:lvl>
+    <w:lvl w:ilvl="1">
+      <w:start w:val="1"/>
+      <w:numFmt w:val="decimal"/>
+      <w:lvlText w:val="%2."/>
+      <w:lvlJc w:val="left"/>
+      <w:pPr>
+        <w:ind w:left="1440" w:hanging="480"/>
+      </w:pPr>
+    </w:lvl>
+    <w:lvl w:ilvl="2">
+      <w:start w:val="1"/>
+      <w:numFmt w:val="decimal"/>
+      <w:lvlText w:val="%3."/>
+      <w:lvlJc w:val="left"/>
+      <w:pPr>
+        <w:ind w:left="2160" w:hanging="480"/>
+      </w:pPr>
+    </w:lvl>
+    <w:lvl w:ilvl="3">
+      <w:start w:val="1"/>
+      <w:numFmt w:val="decimal"/>
+      <w:lvlText w:val="%4."/>
+      <w:lvlJc w:val="left"/>
+      <w:pPr>
+        <w:ind w:left="2880" w:hanging="480"/>
+      </w:pPr>
+    </w:lvl>
+    <w:lvl w:ilvl="4">
+      <w:start w:val="1"/>
+      <w:numFmt w:val="decimal"/>
+      <w:lvlText w:val="%5."/>
+      <w:lvlJc w:val="left"/>
+      <w:pPr>
+        <w:ind w:left="3600" w:hanging="480"/>
+      </w:pPr>
+    </w:lvl>
+    <w:lvl w:ilvl="5">
+      <w:start w:val="1"/>
+      <w:numFmt w:val="decimal"/>
+      <w:lvlText w:val="%6."/>
+      <w:lvlJc w:val="left"/>
+      <w:pPr>
+        <w:ind w:left="4320" w:hanging="480"/>
+      </w:pPr>
+    </w:lvl>
+    <w:lvl w:ilvl="6">
+      <w:start w:val="1"/>
+      <w:numFmt w:val="decimal"/>
+      <w:lvlText w:val="%7."/>
+      <w:lvlJc w:val="left"/>
+      <w:pPr>
+        <w:ind w:left="5040" w:hanging="480"/>
+      </w:pPr>
+    </w:lvl>
+    <w:lvl w:ilvl="7">
+      <w:start w:val="1"/>
+      <w:numFmt w:val="decimal"/>
+      <w:lvlText w:val="%8."/>
+      <w:lvlJc w:val="left"/>
+      <w:pPr>
+        <w:ind w:left="5760" w:hanging="480"/>
+      </w:pPr>
+    </w:lvl>
+    <w:lvl w:ilvl="8">
+      <w:start w:val="1"/>
+      <w:numFmt w:val="decimal"/>
+      <w:lvlText w:val="%9."/>
+      <w:lvlJc w:val="left"/>
+      <w:pPr>
+        <w:ind w:left="6480" w:hanging="480"/>
+      </w:pPr>
+    </w:lvl>
+  </w:abstractNum>
   <w:abstractNum w:abstractNumId="99412">
     <w:nsid w:val="A99412"/>
     <w:multiLevelType w:val="multilevel"/>
@@ -5548,82 +6143,6 @@
       <w:start w:val="2"/>
       <w:numFmt w:val="decimal"/>
       <w:lvlText w:val="%9."/>
-      <w:lvlJc w:val="left"/>
-      <w:pPr>
-        <w:ind w:left="6480" w:hanging="480"/>
-      </w:pPr>
-    </w:lvl>
-  </w:abstractNum>
-  <w:abstractNum w:abstractNumId="991">
-    <w:nsid w:val="A991"/>
-    <w:multiLevelType w:val="multilevel"/>
-    <w:lvl w:ilvl="0">
-      <w:numFmt w:val="bullet"/>
-      <w:lvlText w:val="•"/>
-      <w:lvlJc w:val="left"/>
-      <w:pPr>
-        <w:ind w:left="720" w:hanging="480"/>
-      </w:pPr>
-    </w:lvl>
-    <w:lvl w:ilvl="1">
-      <w:numFmt w:val="bullet"/>
-      <w:lvlText w:val="–"/>
-      <w:lvlJc w:val="left"/>
-      <w:pPr>
-        <w:ind w:left="1440" w:hanging="480"/>
-      </w:pPr>
-    </w:lvl>
-    <w:lvl w:ilvl="2">
-      <w:numFmt w:val="bullet"/>
-      <w:lvlText w:val="•"/>
-      <w:lvlJc w:val="left"/>
-      <w:pPr>
-        <w:ind w:left="2160" w:hanging="480"/>
-      </w:pPr>
-    </w:lvl>
-    <w:lvl w:ilvl="3">
-      <w:numFmt w:val="bullet"/>
-      <w:lvlText w:val="–"/>
-      <w:lvlJc w:val="left"/>
-      <w:pPr>
-        <w:ind w:left="2880" w:hanging="480"/>
-      </w:pPr>
-    </w:lvl>
-    <w:lvl w:ilvl="4">
-      <w:numFmt w:val="bullet"/>
-      <w:lvlText w:val="•"/>
-      <w:lvlJc w:val="left"/>
-      <w:pPr>
-        <w:ind w:left="3600" w:hanging="480"/>
-      </w:pPr>
-    </w:lvl>
-    <w:lvl w:ilvl="5">
-      <w:numFmt w:val="bullet"/>
-      <w:lvlText w:val="–"/>
-      <w:lvlJc w:val="left"/>
-      <w:pPr>
-        <w:ind w:left="4320" w:hanging="480"/>
-      </w:pPr>
-    </w:lvl>
-    <w:lvl w:ilvl="6">
-      <w:numFmt w:val="bullet"/>
-      <w:lvlText w:val="•"/>
-      <w:lvlJc w:val="left"/>
-      <w:pPr>
-        <w:ind w:left="5040" w:hanging="480"/>
-      </w:pPr>
-    </w:lvl>
-    <w:lvl w:ilvl="7">
-      <w:numFmt w:val="bullet"/>
-      <w:lvlText w:val="–"/>
-      <w:lvlJc w:val="left"/>
-      <w:pPr>
-        <w:ind w:left="5760" w:hanging="480"/>
-      </w:pPr>
-    </w:lvl>
-    <w:lvl w:ilvl="8">
-      <w:numFmt w:val="bullet"/>
-      <w:lvlText w:val="•"/>
       <w:lvlJc w:val="left"/>
       <w:pPr>
         <w:ind w:left="6480" w:hanging="480"/>
@@ -5804,6 +6323,42 @@
     <w:abstractNumId w:val="990"/>
   </w:num>
   <w:num w:numId="1001">
+    <w:abstractNumId w:val="991"/>
+  </w:num>
+  <w:num w:numId="1002">
+    <w:abstractNumId w:val="99411"/>
+    <w:lvlOverride w:ilvl="0">
+      <w:startOverride w:val="1"/>
+    </w:lvlOverride>
+    <w:lvlOverride w:ilvl="1">
+      <w:startOverride w:val="1"/>
+    </w:lvlOverride>
+    <w:lvlOverride w:ilvl="2">
+      <w:startOverride w:val="1"/>
+    </w:lvlOverride>
+    <w:lvlOverride w:ilvl="3">
+      <w:startOverride w:val="1"/>
+    </w:lvlOverride>
+    <w:lvlOverride w:ilvl="4">
+      <w:startOverride w:val="1"/>
+    </w:lvlOverride>
+    <w:lvlOverride w:ilvl="5">
+      <w:startOverride w:val="1"/>
+    </w:lvlOverride>
+    <w:lvlOverride w:ilvl="6">
+      <w:startOverride w:val="1"/>
+    </w:lvlOverride>
+    <w:lvlOverride w:ilvl="7">
+      <w:startOverride w:val="1"/>
+    </w:lvlOverride>
+    <w:lvlOverride w:ilvl="8">
+      <w:startOverride w:val="1"/>
+    </w:lvlOverride>
+  </w:num>
+  <w:num w:numId="1003">
+    <w:abstractNumId w:val="991"/>
+  </w:num>
+  <w:num w:numId="1004">
     <w:abstractNumId w:val="99412"/>
     <w:lvlOverride w:ilvl="0">
       <w:startOverride w:val="2"/>
@@ -5833,10 +6388,10 @@
       <w:startOverride w:val="2"/>
     </w:lvlOverride>
   </w:num>
-  <w:num w:numId="1002">
+  <w:num w:numId="1005">
     <w:abstractNumId w:val="991"/>
   </w:num>
-  <w:num w:numId="1003">
+  <w:num w:numId="1006">
     <w:abstractNumId w:val="99413"/>
     <w:lvlOverride w:ilvl="0">
       <w:startOverride w:val="3"/>
@@ -5866,10 +6421,10 @@
       <w:startOverride w:val="3"/>
     </w:lvlOverride>
   </w:num>
-  <w:num w:numId="1004">
+  <w:num w:numId="1007">
     <w:abstractNumId w:val="991"/>
   </w:num>
-  <w:num w:numId="1005">
+  <w:num w:numId="1008">
     <w:abstractNumId w:val="99414"/>
     <w:lvlOverride w:ilvl="0">
       <w:startOverride w:val="4"/>
@@ -5899,16 +6454,16 @@
       <w:startOverride w:val="4"/>
     </w:lvlOverride>
   </w:num>
-  <w:num w:numId="1006">
+  <w:num w:numId="1009">
     <w:abstractNumId w:val="991"/>
   </w:num>
-  <w:num w:numId="1007">
+  <w:num w:numId="1010">
     <w:abstractNumId w:val="991"/>
   </w:num>
-  <w:num w:numId="1008">
+  <w:num w:numId="1011">
     <w:abstractNumId w:val="991"/>
   </w:num>
-  <w:num w:numId="1009">
+  <w:num w:numId="1012">
     <w:abstractNumId w:val="991"/>
   </w:num>
 </w:numbering>

</xml_diff>